<commit_message>
Correct some mistakes of the t-statistic
</commit_message>
<xml_diff>
--- a/Stroop-Effect-Report-Revised-Version2.docx
+++ b/Stroop-Effect-Report-Revised-Version2.docx
@@ -562,29 +562,29 @@
           <w:p>
             <w:pPr>
               <w:rPr>
+                <w:rFonts w:ascii="宋体" w:eastAsia="宋体" w:hAnsi="宋体"/>
+                <w:color w:val="000000"/>
+              </w:rPr>
+            </w:pPr>
+            <w:r>
+              <w:rPr>
                 <w:rFonts w:ascii="宋体" w:eastAsia="宋体" w:hAnsi="宋体" w:hint="eastAsia"/>
                 <w:color w:val="000000"/>
               </w:rPr>
-            </w:pPr>
+              <w:t>Difference</w:t>
+            </w:r>
             <w:r>
               <w:rPr>
                 <w:rFonts w:ascii="宋体" w:eastAsia="宋体" w:hAnsi="宋体" w:hint="eastAsia"/>
                 <w:color w:val="000000"/>
               </w:rPr>
-              <w:t>Difference</w:t>
-            </w:r>
-            <w:r>
-              <w:rPr>
-                <w:rFonts w:ascii="宋体" w:eastAsia="宋体" w:hAnsi="宋体" w:hint="eastAsia"/>
-                <w:color w:val="000000"/>
-              </w:rPr>
               <w:t>(d):</w:t>
             </w:r>
           </w:p>
           <w:p>
             <w:pPr>
               <w:rPr>
-                <w:rFonts w:ascii="宋体" w:eastAsia="宋体" w:hAnsi="宋体" w:hint="eastAsia"/>
+                <w:rFonts w:ascii="宋体" w:eastAsia="宋体" w:hAnsi="宋体"/>
                 <w:color w:val="000000"/>
               </w:rPr>
             </w:pPr>
@@ -716,7 +716,7 @@
             <w:pPr>
               <w:jc w:val="center"/>
               <w:rPr>
-                <w:rFonts w:asciiTheme="minorEastAsia" w:hAnsiTheme="minorEastAsia" w:hint="eastAsia"/>
+                <w:rFonts w:asciiTheme="minorEastAsia" w:hAnsiTheme="minorEastAsia"/>
                 <w:color w:val="000000"/>
               </w:rPr>
             </w:pPr>
@@ -814,7 +814,7 @@
             <w:pPr>
               <w:jc w:val="center"/>
               <w:rPr>
-                <w:rFonts w:asciiTheme="minorEastAsia" w:hAnsiTheme="minorEastAsia" w:hint="eastAsia"/>
+                <w:rFonts w:asciiTheme="minorEastAsia" w:hAnsiTheme="minorEastAsia"/>
                 <w:color w:val="000000"/>
               </w:rPr>
             </w:pPr>
@@ -911,7 +911,7 @@
             <w:pPr>
               <w:jc w:val="center"/>
               <w:rPr>
-                <w:rFonts w:asciiTheme="minorEastAsia" w:hAnsiTheme="minorEastAsia" w:hint="eastAsia"/>
+                <w:rFonts w:asciiTheme="minorEastAsia" w:hAnsiTheme="minorEastAsia"/>
                 <w:color w:val="000000"/>
               </w:rPr>
             </w:pPr>
@@ -1008,7 +1008,7 @@
             <w:pPr>
               <w:jc w:val="center"/>
               <w:rPr>
-                <w:rFonts w:asciiTheme="minorEastAsia" w:hAnsiTheme="minorEastAsia" w:hint="eastAsia"/>
+                <w:rFonts w:asciiTheme="minorEastAsia" w:hAnsiTheme="minorEastAsia"/>
                 <w:color w:val="000000"/>
               </w:rPr>
             </w:pPr>
@@ -1105,7 +1105,7 @@
             <w:pPr>
               <w:jc w:val="center"/>
               <w:rPr>
-                <w:rFonts w:asciiTheme="minorEastAsia" w:hAnsiTheme="minorEastAsia" w:hint="eastAsia"/>
+                <w:rFonts w:asciiTheme="minorEastAsia" w:hAnsiTheme="minorEastAsia"/>
                 <w:color w:val="000000"/>
               </w:rPr>
             </w:pPr>
@@ -1202,7 +1202,7 @@
             <w:pPr>
               <w:jc w:val="center"/>
               <w:rPr>
-                <w:rFonts w:asciiTheme="minorEastAsia" w:hAnsiTheme="minorEastAsia" w:hint="eastAsia"/>
+                <w:rFonts w:asciiTheme="minorEastAsia" w:hAnsiTheme="minorEastAsia"/>
                 <w:color w:val="000000"/>
               </w:rPr>
             </w:pPr>
@@ -1299,7 +1299,7 @@
             <w:pPr>
               <w:jc w:val="center"/>
               <w:rPr>
-                <w:rFonts w:asciiTheme="minorEastAsia" w:hAnsiTheme="minorEastAsia" w:hint="eastAsia"/>
+                <w:rFonts w:asciiTheme="minorEastAsia" w:hAnsiTheme="minorEastAsia"/>
                 <w:color w:val="000000"/>
               </w:rPr>
             </w:pPr>
@@ -1396,7 +1396,7 @@
             <w:pPr>
               <w:jc w:val="center"/>
               <w:rPr>
-                <w:rFonts w:asciiTheme="minorEastAsia" w:hAnsiTheme="minorEastAsia" w:hint="eastAsia"/>
+                <w:rFonts w:asciiTheme="minorEastAsia" w:hAnsiTheme="minorEastAsia"/>
                 <w:color w:val="000000"/>
               </w:rPr>
             </w:pPr>
@@ -1493,7 +1493,7 @@
             <w:pPr>
               <w:jc w:val="center"/>
               <w:rPr>
-                <w:rFonts w:asciiTheme="minorEastAsia" w:hAnsiTheme="minorEastAsia" w:hint="eastAsia"/>
+                <w:rFonts w:asciiTheme="minorEastAsia" w:hAnsiTheme="minorEastAsia"/>
                 <w:color w:val="000000"/>
               </w:rPr>
             </w:pPr>
@@ -1590,7 +1590,7 @@
             <w:pPr>
               <w:jc w:val="center"/>
               <w:rPr>
-                <w:rFonts w:asciiTheme="minorEastAsia" w:hAnsiTheme="minorEastAsia" w:hint="eastAsia"/>
+                <w:rFonts w:asciiTheme="minorEastAsia" w:hAnsiTheme="minorEastAsia"/>
                 <w:color w:val="000000"/>
               </w:rPr>
             </w:pPr>
@@ -1687,7 +1687,7 @@
             <w:pPr>
               <w:jc w:val="center"/>
               <w:rPr>
-                <w:rFonts w:asciiTheme="minorEastAsia" w:hAnsiTheme="minorEastAsia" w:hint="eastAsia"/>
+                <w:rFonts w:asciiTheme="minorEastAsia" w:hAnsiTheme="minorEastAsia"/>
                 <w:color w:val="000000"/>
               </w:rPr>
             </w:pPr>
@@ -1785,7 +1785,7 @@
             <w:pPr>
               <w:jc w:val="center"/>
               <w:rPr>
-                <w:rFonts w:asciiTheme="minorEastAsia" w:hAnsiTheme="minorEastAsia" w:hint="eastAsia"/>
+                <w:rFonts w:asciiTheme="minorEastAsia" w:hAnsiTheme="minorEastAsia"/>
                 <w:color w:val="000000"/>
               </w:rPr>
             </w:pPr>
@@ -1882,7 +1882,7 @@
             <w:pPr>
               <w:jc w:val="center"/>
               <w:rPr>
-                <w:rFonts w:asciiTheme="minorEastAsia" w:hAnsiTheme="minorEastAsia" w:hint="eastAsia"/>
+                <w:rFonts w:asciiTheme="minorEastAsia" w:hAnsiTheme="minorEastAsia"/>
                 <w:color w:val="000000"/>
               </w:rPr>
             </w:pPr>
@@ -1979,7 +1979,7 @@
             <w:pPr>
               <w:jc w:val="center"/>
               <w:rPr>
-                <w:rFonts w:asciiTheme="minorEastAsia" w:hAnsiTheme="minorEastAsia" w:hint="eastAsia"/>
+                <w:rFonts w:asciiTheme="minorEastAsia" w:hAnsiTheme="minorEastAsia"/>
                 <w:color w:val="000000"/>
               </w:rPr>
             </w:pPr>
@@ -2076,7 +2076,7 @@
             <w:pPr>
               <w:jc w:val="center"/>
               <w:rPr>
-                <w:rFonts w:asciiTheme="minorEastAsia" w:hAnsiTheme="minorEastAsia" w:hint="eastAsia"/>
+                <w:rFonts w:asciiTheme="minorEastAsia" w:hAnsiTheme="minorEastAsia"/>
                 <w:color w:val="000000"/>
               </w:rPr>
             </w:pPr>
@@ -2173,7 +2173,7 @@
             <w:pPr>
               <w:jc w:val="center"/>
               <w:rPr>
-                <w:rFonts w:asciiTheme="minorEastAsia" w:hAnsiTheme="minorEastAsia" w:hint="eastAsia"/>
+                <w:rFonts w:asciiTheme="minorEastAsia" w:hAnsiTheme="minorEastAsia"/>
                 <w:color w:val="000000"/>
               </w:rPr>
             </w:pPr>
@@ -2270,7 +2270,7 @@
             <w:pPr>
               <w:jc w:val="center"/>
               <w:rPr>
-                <w:rFonts w:asciiTheme="minorEastAsia" w:hAnsiTheme="minorEastAsia" w:hint="eastAsia"/>
+                <w:rFonts w:asciiTheme="minorEastAsia" w:hAnsiTheme="minorEastAsia"/>
                 <w:color w:val="000000"/>
               </w:rPr>
             </w:pPr>
@@ -2367,7 +2367,7 @@
             <w:pPr>
               <w:jc w:val="center"/>
               <w:rPr>
-                <w:rFonts w:asciiTheme="minorEastAsia" w:hAnsiTheme="minorEastAsia" w:hint="eastAsia"/>
+                <w:rFonts w:asciiTheme="minorEastAsia" w:hAnsiTheme="minorEastAsia"/>
                 <w:color w:val="000000"/>
               </w:rPr>
             </w:pPr>
@@ -2464,7 +2464,7 @@
             <w:pPr>
               <w:jc w:val="center"/>
               <w:rPr>
-                <w:rFonts w:asciiTheme="minorEastAsia" w:hAnsiTheme="minorEastAsia" w:hint="eastAsia"/>
+                <w:rFonts w:asciiTheme="minorEastAsia" w:hAnsiTheme="minorEastAsia"/>
                 <w:color w:val="000000"/>
               </w:rPr>
             </w:pPr>
@@ -2562,7 +2562,7 @@
             <w:pPr>
               <w:jc w:val="center"/>
               <w:rPr>
-                <w:rFonts w:asciiTheme="minorEastAsia" w:hAnsiTheme="minorEastAsia" w:hint="eastAsia"/>
+                <w:rFonts w:asciiTheme="minorEastAsia" w:hAnsiTheme="minorEastAsia"/>
                 <w:color w:val="000000"/>
               </w:rPr>
             </w:pPr>
@@ -2659,7 +2659,7 @@
             <w:pPr>
               <w:jc w:val="center"/>
               <w:rPr>
-                <w:rFonts w:asciiTheme="minorEastAsia" w:hAnsiTheme="minorEastAsia" w:hint="eastAsia"/>
+                <w:rFonts w:asciiTheme="minorEastAsia" w:hAnsiTheme="minorEastAsia"/>
                 <w:color w:val="000000"/>
               </w:rPr>
             </w:pPr>
@@ -2756,7 +2756,7 @@
             <w:pPr>
               <w:jc w:val="center"/>
               <w:rPr>
-                <w:rFonts w:asciiTheme="minorEastAsia" w:hAnsiTheme="minorEastAsia" w:hint="eastAsia"/>
+                <w:rFonts w:asciiTheme="minorEastAsia" w:hAnsiTheme="minorEastAsia"/>
                 <w:color w:val="000000"/>
               </w:rPr>
             </w:pPr>
@@ -2853,7 +2853,7 @@
             <w:pPr>
               <w:jc w:val="center"/>
               <w:rPr>
-                <w:rFonts w:asciiTheme="minorEastAsia" w:hAnsiTheme="minorEastAsia" w:hint="eastAsia"/>
+                <w:rFonts w:asciiTheme="minorEastAsia" w:hAnsiTheme="minorEastAsia"/>
                 <w:color w:val="000000"/>
               </w:rPr>
             </w:pPr>
@@ -2950,7 +2950,7 @@
             <w:pPr>
               <w:jc w:val="center"/>
               <w:rPr>
-                <w:rFonts w:asciiTheme="minorEastAsia" w:hAnsiTheme="minorEastAsia" w:hint="eastAsia"/>
+                <w:rFonts w:asciiTheme="minorEastAsia" w:hAnsiTheme="minorEastAsia"/>
                 <w:color w:val="000000"/>
               </w:rPr>
             </w:pPr>
@@ -3147,7 +3147,7 @@
               </w:pBdr>
               <w:jc w:val="center"/>
               <w:rPr>
-                <w:rFonts w:ascii="Palatino" w:eastAsia="Palatino" w:hAnsi="Palatino" w:cs="Arial Unicode MS" w:hint="eastAsia"/>
+                <w:rFonts w:ascii="Palatino" w:eastAsia="Palatino" w:hAnsi="Palatino" w:cs="Arial Unicode MS"/>
                 <w:color w:val="000000"/>
               </w:rPr>
             </w:pPr>
@@ -3192,14 +3192,7 @@
                     <w:rFonts w:ascii="Cambria Math" w:hAnsi="Cambria Math"/>
                     <w:color w:val="000000"/>
                   </w:rPr>
-                  <m:t>=2</m:t>
-                </m:r>
-                <m:r>
-                  <w:rPr>
-                    <w:rFonts w:ascii="Cambria Math" w:hAnsi="Cambria Math"/>
-                    <w:color w:val="000000"/>
-                  </w:rPr>
-                  <m:t>4</m:t>
+                  <m:t>=24</m:t>
                 </m:r>
               </m:oMath>
             </m:oMathPara>
@@ -3676,16 +3669,8 @@
         <w:rPr>
           <w:rFonts w:hint="eastAsia"/>
         </w:rPr>
-        <w:t xml:space="preserve">: The mean y value under the condition </w:t>
-      </w:r>
-      <w:proofErr w:type="gramStart"/>
-      <w:r>
-        <w:rPr>
-          <w:rFonts w:hint="eastAsia"/>
-        </w:rPr>
-        <w:t>of  Congruent</w:t>
-      </w:r>
-      <w:proofErr w:type="gramEnd"/>
+        <w:t>: The mean y value under the condition of  Congruent</w:t>
+      </w:r>
       <w:r>
         <w:rPr>
           <w:rFonts w:hint="eastAsia"/>
@@ -3740,16 +3725,8 @@
         <w:rPr>
           <w:rFonts w:hint="eastAsia"/>
         </w:rPr>
-        <w:t xml:space="preserve">: The mean y value under the condition </w:t>
-      </w:r>
-      <w:proofErr w:type="gramStart"/>
-      <w:r>
-        <w:rPr>
-          <w:rFonts w:hint="eastAsia"/>
-        </w:rPr>
-        <w:t>of  Incongruent</w:t>
-      </w:r>
-      <w:proofErr w:type="gramEnd"/>
+        <w:t>: The mean y value under the condition of  Incongruent</w:t>
+      </w:r>
       <w:r>
         <w:rPr>
           <w:rFonts w:hint="eastAsia"/>
@@ -3767,63 +3744,97 @@
       <w:pPr>
         <w:pStyle w:val="2"/>
         <w:rPr>
+          <w:lang w:val="zh-CN"/>
+        </w:rPr>
+      </w:pPr>
+      <w:r>
+        <w:rPr>
           <w:rFonts w:hint="eastAsia"/>
           <w:lang w:val="zh-CN"/>
         </w:rPr>
-      </w:pPr>
+        <w:t>n: The samples</w:t>
+      </w:r>
+      <w:r>
+        <w:rPr>
+          <w:lang w:val="zh-CN"/>
+        </w:rPr>
+        <w:t>’</w:t>
+      </w:r>
       <w:r>
         <w:rPr>
           <w:rFonts w:hint="eastAsia"/>
           <w:lang w:val="zh-CN"/>
         </w:rPr>
-        <w:t>n: The samples</w:t>
-      </w:r>
-      <w:r>
+        <w:t xml:space="preserve"> sizes.</w:t>
+      </w:r>
+    </w:p>
+    <w:p>
+      <w:pPr>
+        <w:pStyle w:val="2"/>
         <w:rPr>
           <w:lang w:val="zh-CN"/>
         </w:rPr>
-        <w:t>’</w:t>
-      </w:r>
+      </w:pPr>
       <w:r>
         <w:rPr>
           <w:rFonts w:hint="eastAsia"/>
           <w:lang w:val="zh-CN"/>
         </w:rPr>
-        <w:t xml:space="preserve"> sizes.</w:t>
+        <w:t xml:space="preserve">I: </w:t>
+      </w:r>
+      <w:r>
+        <w:rPr>
+          <w:rFonts w:hint="eastAsia"/>
+        </w:rPr>
+        <w:t>R</w:t>
+      </w:r>
+      <w:r>
+        <w:t xml:space="preserve">epresents </w:t>
+      </w:r>
+      <w:r>
+        <w:rPr>
+          <w:rFonts w:hint="eastAsia"/>
+        </w:rPr>
+        <w:t>the time value</w:t>
+      </w:r>
+      <w:r>
+        <w:t xml:space="preserve"> from incongruent condition</w:t>
+      </w:r>
+      <w:r>
+        <w:rPr>
+          <w:rFonts w:hint="eastAsia"/>
+        </w:rPr>
+        <w:t>.</w:t>
       </w:r>
     </w:p>
     <w:p>
       <w:pPr>
         <w:pStyle w:val="2"/>
+      </w:pPr>
+      <w:r>
         <w:rPr>
           <w:rFonts w:hint="eastAsia"/>
           <w:lang w:val="zh-CN"/>
         </w:rPr>
-      </w:pPr>
+        <w:t xml:space="preserve">C: </w:t>
+      </w:r>
       <w:r>
         <w:rPr>
           <w:rFonts w:hint="eastAsia"/>
-          <w:lang w:val="zh-CN"/>
-        </w:rPr>
-        <w:t xml:space="preserve">I: </w:t>
+        </w:rPr>
+        <w:t>R</w:t>
+      </w:r>
+      <w:r>
+        <w:t xml:space="preserve">epresents </w:t>
       </w:r>
       <w:r>
         <w:rPr>
           <w:rFonts w:hint="eastAsia"/>
         </w:rPr>
-        <w:t>R</w:t>
-      </w:r>
-      <w:r>
-        <w:t xml:space="preserve">epresents </w:t>
-      </w:r>
-      <w:r>
-        <w:rPr>
-          <w:rFonts w:hint="eastAsia"/>
-        </w:rPr>
-        <w:t>the time value</w:t>
-      </w:r>
-      <w:r>
-        <w:t xml:space="preserve"> from incongruent condition</w:t>
+        <w:t>time value</w:t>
+      </w:r>
+      <w:r>
+        <w:t xml:space="preserve"> from congruent condition</w:t>
       </w:r>
       <w:r>
         <w:rPr>
@@ -3835,116 +3846,50 @@
     <w:p>
       <w:pPr>
         <w:pStyle w:val="2"/>
+      </w:pPr>
+      <w:r>
         <w:rPr>
           <w:rFonts w:hint="eastAsia"/>
         </w:rPr>
-      </w:pPr>
+        <w:t>d(difference)</w:t>
+      </w:r>
       <w:r>
         <w:rPr>
           <w:rFonts w:hint="eastAsia"/>
-          <w:lang w:val="zh-CN"/>
-        </w:rPr>
-        <w:t xml:space="preserve">C: </w:t>
+        </w:rPr>
+        <w:t xml:space="preserve">: </w:t>
+      </w:r>
+      <w:r>
+        <w:t>d</w:t>
+      </w:r>
+      <w:r>
+        <w:t xml:space="preserve"> represents the difference of </w:t>
       </w:r>
       <w:r>
         <w:rPr>
           <w:rFonts w:hint="eastAsia"/>
         </w:rPr>
-        <w:t>R</w:t>
-      </w:r>
-      <w:r>
-        <w:t xml:space="preserve">epresents </w:t>
-      </w:r>
-      <w:r>
-        <w:rPr>
-          <w:rFonts w:hint="eastAsia"/>
-        </w:rPr>
-        <w:t>time value</w:t>
-      </w:r>
-      <w:r>
-        <w:t xml:space="preserve"> from congruent condition</w:t>
-      </w:r>
-      <w:r>
-        <w:rPr>
-          <w:rFonts w:hint="eastAsia"/>
-        </w:rPr>
-        <w:t>.</w:t>
+        <w:t>the value I and value C.</w:t>
       </w:r>
     </w:p>
     <w:p>
       <w:pPr>
         <w:pStyle w:val="2"/>
         <w:rPr>
+          <w:lang w:val="zh-CN"/>
+        </w:rPr>
+      </w:pPr>
+      <w:r>
+        <w:rPr>
           <w:rFonts w:hint="eastAsia"/>
         </w:rPr>
-      </w:pPr>
-      <w:r>
-        <w:rPr>
-          <w:rFonts w:hint="eastAsia"/>
-        </w:rPr>
-        <w:t>d(difference)</w:t>
-      </w:r>
-      <w:r>
-        <w:rPr>
-          <w:rFonts w:hint="eastAsia"/>
-        </w:rPr>
-        <w:t xml:space="preserve">: </w:t>
-      </w:r>
-      <w:r>
-        <w:t>d</w:t>
-      </w:r>
-      <w:r>
-        <w:t xml:space="preserve"> represents the difference of </w:t>
-      </w:r>
-      <w:r>
-        <w:rPr>
-          <w:rFonts w:hint="eastAsia"/>
-        </w:rPr>
-        <w:t>the value I and value C.</w:t>
+        <w:t>i: i represents the index</w:t>
       </w:r>
     </w:p>
     <w:p>
       <w:pPr>
         <w:pStyle w:val="2"/>
         <w:rPr>
-          <w:rFonts w:hint="eastAsia"/>
-          <w:lang w:val="zh-CN"/>
-        </w:rPr>
-      </w:pPr>
-      <w:proofErr w:type="spellStart"/>
-      <w:r>
-        <w:rPr>
-          <w:rFonts w:hint="eastAsia"/>
-        </w:rPr>
-        <w:t>i</w:t>
-      </w:r>
-      <w:proofErr w:type="spellEnd"/>
-      <w:r>
-        <w:rPr>
-          <w:rFonts w:hint="eastAsia"/>
-        </w:rPr>
-        <w:t xml:space="preserve">: </w:t>
-      </w:r>
-      <w:proofErr w:type="spellStart"/>
-      <w:r>
-        <w:rPr>
-          <w:rFonts w:hint="eastAsia"/>
-        </w:rPr>
-        <w:t>i</w:t>
-      </w:r>
-      <w:proofErr w:type="spellEnd"/>
-      <w:r>
-        <w:rPr>
-          <w:rFonts w:hint="eastAsia"/>
-        </w:rPr>
-        <w:t xml:space="preserve"> represents the index</w:t>
-      </w:r>
-    </w:p>
-    <w:p>
-      <w:pPr>
-        <w:pStyle w:val="2"/>
-        <w:rPr>
-          <w:rFonts w:hint="eastAsia"/>
           <w:vertAlign w:val="subscript"/>
           <w:lang w:val="zh-CN"/>
         </w:rPr>
@@ -4197,7 +4142,7 @@
         <w:ind w:firstLine="0"/>
         <w:jc w:val="both"/>
         <w:rPr>
-          <w:rFonts w:ascii="Palatino" w:hAnsi="Palatino"/>
+          <w:rFonts w:ascii="Palatino" w:hAnsi="Palatino" w:hint="default"/>
           <w:lang w:val="en-US"/>
         </w:rPr>
       </w:pPr>
@@ -4465,14 +4410,7 @@
             <w:rFonts w:ascii="Cambria Math" w:hAnsi="Cambria Math" w:hint="default"/>
             <w:lang w:val="en-US"/>
           </w:rPr>
-          <m:t xml:space="preserve"> represents the mean value of di</m:t>
-        </m:r>
-        <m:r>
-          <w:rPr>
-            <w:rFonts w:ascii="Cambria Math" w:hAnsi="Cambria Math" w:hint="default"/>
-            <w:lang w:val="en-US"/>
-          </w:rPr>
-          <m:t>→</m:t>
+          <m:t xml:space="preserve"> represents the mean value of di→</m:t>
         </m:r>
         <m:sSub>
           <m:sSubPr>
@@ -4966,16 +4904,7 @@
           <w:rPr>
             <w:rFonts w:ascii="Cambria Math" w:hAnsi="Cambria Math" w:hint="default"/>
           </w:rPr>
-          <m:t>α=0.0</m:t>
-        </m:r>
-        <m:r>
-          <m:rPr>
-            <m:sty m:val="p"/>
-          </m:rPr>
-          <w:rPr>
-            <w:rFonts w:ascii="Cambria Math" w:hAnsi="Cambria Math" w:hint="default"/>
-          </w:rPr>
-          <m:t>5</m:t>
+          <m:t>α=0.05</m:t>
         </m:r>
       </m:oMath>
       <w:r>
@@ -5118,6 +5047,7 @@
         <w:spacing w:after="240" w:line="340" w:lineRule="atLeast"/>
         <w:ind w:left="1440" w:firstLine="720"/>
         <w:rPr>
+          <w:rFonts w:hint="default"/>
           <w:lang w:val="en-US"/>
         </w:rPr>
       </w:pPr>
@@ -5139,7 +5069,6 @@
         </w:rPr>
         <w:t xml:space="preserve">I do not know the </w:t>
       </w:r>
-      <w:proofErr w:type="gramStart"/>
       <m:oMath>
         <m:r>
           <m:rPr>
@@ -5156,14 +5085,7 @@
         <w:rPr>
           <w:lang w:val="en-US"/>
         </w:rPr>
-        <w:t>(</w:t>
-      </w:r>
-      <w:proofErr w:type="gramEnd"/>
-      <w:r>
-        <w:rPr>
-          <w:lang w:val="en-US"/>
-        </w:rPr>
-        <w:t>the standard deviation of the population)</w:t>
+        <w:t>(the standard deviation of the population)</w:t>
       </w:r>
       <w:r>
         <w:rPr>
@@ -5182,29 +5104,14 @@
         <w:rPr>
           <w:lang w:val="en-US"/>
         </w:rPr>
-        <w:t xml:space="preserve"> sizes are not big </w:t>
-      </w:r>
-      <w:proofErr w:type="gramStart"/>
-      <w:r>
-        <w:rPr>
-          <w:lang w:val="en-US"/>
-        </w:rPr>
-        <w:t>enough</w:t>
+        <w:t xml:space="preserve"> sizes are not big enough</w:t>
       </w:r>
       <w:r>
         <w:rPr>
           <w:color w:val="000000" w:themeColor="text1"/>
           <w:lang w:val="en-US"/>
         </w:rPr>
-        <w:t>(</w:t>
-      </w:r>
-      <w:proofErr w:type="gramEnd"/>
-      <w:r>
-        <w:rPr>
-          <w:color w:val="000000" w:themeColor="text1"/>
-          <w:lang w:val="en-US"/>
-        </w:rPr>
-        <w:t xml:space="preserve">n &lt; 30) </w:t>
+        <w:t xml:space="preserve">(n &lt; 30) </w:t>
       </w:r>
       <w:r>
         <w:rPr>
@@ -5220,6 +5127,7 @@
         <w:ind w:left="1440" w:firstLine="720"/>
         <w:jc w:val="both"/>
         <w:rPr>
+          <w:rFonts w:hint="default"/>
           <w:lang w:val="en-US"/>
         </w:rPr>
       </w:pPr>
@@ -5305,27 +5213,13 @@
         <w:rPr>
           <w:lang w:val="en-US"/>
         </w:rPr>
-        <w:t xml:space="preserve">in one </w:t>
-      </w:r>
-      <w:proofErr w:type="gramStart"/>
-      <w:r>
-        <w:rPr>
-          <w:lang w:val="en-US"/>
-        </w:rPr>
-        <w:t>sample</w:t>
-      </w:r>
-      <w:r>
-        <w:rPr>
-          <w:lang w:val="en-US"/>
-        </w:rPr>
-        <w:t>(</w:t>
-      </w:r>
-      <w:proofErr w:type="gramEnd"/>
-      <w:r>
-        <w:rPr>
-          <w:lang w:val="en-US"/>
-        </w:rPr>
-        <w:t>congruent condition) affect the values in the other sample(incongruent condition).</w:t>
+        <w:t>in one sample</w:t>
+      </w:r>
+      <w:r>
+        <w:rPr>
+          <w:lang w:val="en-US"/>
+        </w:rPr>
+        <w:t>(congruent condition) affect the values in the other sample(incongruent condition).</w:t>
       </w:r>
       <w:r>
         <w:rPr>
@@ -8205,16 +8099,7 @@
           <w:rPr>
             <w:rFonts w:ascii="Cambria Math" w:hAnsi="Cambria Math" w:hint="default"/>
           </w:rPr>
-          <m:t>α=0.0</m:t>
-        </m:r>
-        <m:r>
-          <m:rPr>
-            <m:sty m:val="p"/>
-          </m:rPr>
-          <w:rPr>
-            <w:rFonts w:ascii="Cambria Math" w:hAnsi="Cambria Math" w:hint="default"/>
-          </w:rPr>
-          <m:t>5</m:t>
+          <m:t>α=0.05</m:t>
         </m:r>
       </m:oMath>
       <w:r>
@@ -9264,7 +9149,28 @@
             <w:rFonts w:ascii="Cambria Math" w:hAnsi="Cambria Math" w:hint="default"/>
             <w:lang w:val="en-US"/>
           </w:rPr>
-          <m:t>=7.802</m:t>
+          <m:t>=</m:t>
+        </m:r>
+        <m:r>
+          <w:rPr>
+            <w:rFonts w:ascii="Cambria Math" w:hAnsi="Cambria Math" w:hint="default"/>
+            <w:lang w:val="en-US"/>
+          </w:rPr>
+          <m:t>8</m:t>
+        </m:r>
+        <m:r>
+          <w:rPr>
+            <w:rFonts w:ascii="Cambria Math" w:hAnsi="Cambria Math" w:hint="default"/>
+            <w:lang w:val="en-US"/>
+          </w:rPr>
+          <m:t>.</m:t>
+        </m:r>
+        <m:r>
+          <w:rPr>
+            <w:rFonts w:ascii="Cambria Math" w:hAnsi="Cambria Math" w:hint="default"/>
+            <w:lang w:val="en-US"/>
+          </w:rPr>
+          <m:t>02</m:t>
         </m:r>
         <m:r>
           <m:rPr>
@@ -9333,14 +9239,7 @@
             <w:rFonts w:ascii="Cambria Math" w:hAnsi="Cambria Math" w:hint="default"/>
             <w:lang w:val="en-US"/>
           </w:rPr>
-          <m:t>=</m:t>
-        </m:r>
-        <m:r>
-          <w:rPr>
-            <w:rFonts w:ascii="Cambria Math" w:hAnsi="Cambria Math" w:hint="default"/>
-            <w:lang w:val="en-US"/>
-          </w:rPr>
-          <m:t>1.714</m:t>
+          <m:t>=1.714</m:t>
         </m:r>
       </m:oMath>
       <w:r>
@@ -9570,7 +9469,15 @@
         <w:rPr>
           <w:rFonts w:ascii="Palatino" w:hAnsi="Palatino"/>
         </w:rPr>
-        <w:t>(2.069)</w:t>
+        <w:t>(1.714</w:t>
+      </w:r>
+      <w:bookmarkStart w:id="15" w:name="_GoBack"/>
+      <w:bookmarkEnd w:id="15"/>
+      <w:r>
+        <w:rPr>
+          <w:rFonts w:ascii="Palatino" w:hAnsi="Palatino"/>
+        </w:rPr>
+        <w:t>)</w:t>
       </w:r>
       <w:r>
         <w:rPr>
@@ -9899,7 +9806,6 @@
         </w:rPr>
         <w:t xml:space="preserve"> For example, </w:t>
       </w:r>
-      <w:proofErr w:type="gramStart"/>
       <w:r>
         <w:rPr>
           <w:rFonts w:ascii="Apple Color Emoji" w:hAnsi="Apple Color Emoji" w:cs="Apple Color Emoji"/>
@@ -9912,53 +9818,43 @@
           <w:rFonts w:ascii="Calibri" w:hAnsi="Calibri" w:cs="Calibri"/>
           <w:lang w:val="en-US"/>
         </w:rPr>
-        <w:t>(</w:t>
-      </w:r>
-      <w:proofErr w:type="gramEnd"/>
+        <w:t xml:space="preserve">(tag: Coconut), </w:t>
+      </w:r>
+      <w:r>
+        <w:rPr>
+          <w:rFonts w:ascii="Apple Color Emoji" w:hAnsi="Apple Color Emoji" w:cs="Apple Color Emoji"/>
+          <w:lang w:val="en-US"/>
+        </w:rPr>
+        <w:t>🍌</w:t>
+      </w:r>
       <w:r>
         <w:rPr>
           <w:rFonts w:ascii="Calibri" w:hAnsi="Calibri" w:cs="Calibri"/>
           <w:lang w:val="en-US"/>
         </w:rPr>
-        <w:t xml:space="preserve">tag: Coconut), </w:t>
+        <w:t xml:space="preserve">(tag: Apple), </w:t>
       </w:r>
       <w:r>
         <w:rPr>
           <w:rFonts w:ascii="Apple Color Emoji" w:hAnsi="Apple Color Emoji" w:cs="Apple Color Emoji"/>
           <w:lang w:val="en-US"/>
         </w:rPr>
-        <w:t>🍌</w:t>
+        <w:t>🍉</w:t>
       </w:r>
       <w:r>
         <w:rPr>
           <w:rFonts w:ascii="Calibri" w:hAnsi="Calibri" w:cs="Calibri"/>
           <w:lang w:val="en-US"/>
         </w:rPr>
-        <w:t xml:space="preserve">(tag: Apple), </w:t>
-      </w:r>
-      <w:r>
-        <w:rPr>
-          <w:rFonts w:ascii="Apple Color Emoji" w:hAnsi="Apple Color Emoji" w:cs="Apple Color Emoji"/>
-          <w:lang w:val="en-US"/>
-        </w:rPr>
-        <w:t>🍉</w:t>
+        <w:t xml:space="preserve">(tag: Banana). It is also a </w:t>
       </w:r>
       <w:r>
         <w:rPr>
           <w:rFonts w:ascii="Calibri" w:hAnsi="Calibri" w:cs="Calibri"/>
           <w:lang w:val="en-US"/>
         </w:rPr>
-        <w:t xml:space="preserve">(tag: Banana). It is also a </w:t>
-      </w:r>
-      <w:r>
-        <w:rPr>
-          <w:rFonts w:ascii="Calibri" w:hAnsi="Calibri" w:cs="Calibri"/>
-          <w:lang w:val="en-US"/>
-        </w:rPr>
         <w:t>simple experiment for congruent and incongruent test.</w:t>
       </w:r>
-      <w:bookmarkStart w:id="15" w:name="_GoBack"/>
-      <w:bookmarkEnd w:id="15"/>
     </w:p>
     <w:sectPr>
       <w:headerReference w:type="default" r:id="rId14"/>
@@ -10094,7 +9990,7 @@
         <w:sz w:val="20"/>
         <w:szCs w:val="20"/>
       </w:rPr>
-      <w:t>5</w:t>
+      <w:t>7</w:t>
     </w:r>
     <w:r>
       <w:rPr>
@@ -13686,7 +13582,7 @@
 </file>
 
 <file path=customXml/itemProps1.xml><?xml version="1.0" encoding="utf-8"?>
-<ds:datastoreItem xmlns:ds="http://schemas.openxmlformats.org/officeDocument/2006/customXml" ds:itemID="{96FDDD40-831B-8D4F-A70A-960CC1F69678}">
+<ds:datastoreItem xmlns:ds="http://schemas.openxmlformats.org/officeDocument/2006/customXml" ds:itemID="{E9C15091-0F88-7341-8E25-D2BA8FC58506}">
   <ds:schemaRefs>
     <ds:schemaRef ds:uri="http://schemas.openxmlformats.org/officeDocument/2006/bibliography"/>
   </ds:schemaRefs>

</xml_diff>